<commit_message>
Varios cambios esteticos y agregadas algunas peticiones del juez
</commit_message>
<xml_diff>
--- a/src/assets/files/reporte-inhabilitados.docx
+++ b/src/assets/files/reporte-inhabilitados.docx
@@ -1,6 +1,6 @@
 
 <file path=word/document.xml><?xml version="1.0" encoding="utf-8"?>
-<w:document xmlns:wpc="http://schemas.microsoft.com/office/word/2010/wordprocessingCanvas" xmlns:cx="http://schemas.microsoft.com/office/drawing/2014/chartex" xmlns:cx1="http://schemas.microsoft.com/office/drawing/2015/9/8/chartex" xmlns:cx2="http://schemas.microsoft.com/office/drawing/2015/10/21/chartex" xmlns:cx3="http://schemas.microsoft.com/office/drawing/2016/5/9/chartex" xmlns:cx4="http://schemas.microsoft.com/office/drawing/2016/5/10/chartex" xmlns:cx5="http://schemas.microsoft.com/office/drawing/2016/5/11/chartex" xmlns:cx6="http://schemas.microsoft.com/office/drawing/2016/5/12/chartex" xmlns:cx7="http://schemas.microsoft.com/office/drawing/2016/5/13/chartex" xmlns:cx8="http://schemas.microsoft.com/office/drawing/2016/5/14/chartex" xmlns:mc="http://schemas.openxmlformats.org/markup-compatibility/2006" xmlns:aink="http://schemas.microsoft.com/office/drawing/2016/ink" xmlns:am3d="http://schemas.microsoft.com/office/drawing/2017/model3d" xmlns:o="urn:schemas-microsoft-com:office:office" xmlns:oel="http://schemas.microsoft.com/office/2019/extlst" xmlns:r="http://schemas.openxmlformats.org/officeDocument/2006/relationships" xmlns:m="http://schemas.openxmlformats.org/officeDocument/2006/math" xmlns:v="urn:schemas-microsoft-com:vml" xmlns:wp14="http://schemas.microsoft.com/office/word/2010/wordprocessingDrawing" xmlns:wp="http://schemas.openxmlformats.org/drawingml/2006/wordprocessingDrawing" xmlns:w10="urn:schemas-microsoft-com:office:word" xmlns:w="http://schemas.openxmlformats.org/wordprocessingml/2006/main" xmlns:w14="http://schemas.microsoft.com/office/word/2010/wordml" xmlns:w15="http://schemas.microsoft.com/office/word/2012/wordml" xmlns:w16cex="http://schemas.microsoft.com/office/word/2018/wordml/cex" xmlns:w16cid="http://schemas.microsoft.com/office/word/2016/wordml/cid" xmlns:w16="http://schemas.microsoft.com/office/word/2018/wordml" xmlns:w16sdtdh="http://schemas.microsoft.com/office/word/2020/wordml/sdtdatahash" xmlns:w16se="http://schemas.microsoft.com/office/word/2015/wordml/symex" xmlns:wpg="http://schemas.microsoft.com/office/word/2010/wordprocessingGroup" xmlns:wpi="http://schemas.microsoft.com/office/word/2010/wordprocessingInk" xmlns:wne="http://schemas.microsoft.com/office/word/2006/wordml" xmlns:wps="http://schemas.microsoft.com/office/word/2010/wordprocessingShape" mc:Ignorable="w14 w15 w16se w16cid w16 w16cex w16sdtdh wp14">
+<w:document xmlns:wpc="http://schemas.microsoft.com/office/word/2010/wordprocessingCanvas" xmlns:cx="http://schemas.microsoft.com/office/drawing/2014/chartex" xmlns:cx1="http://schemas.microsoft.com/office/drawing/2015/9/8/chartex" xmlns:cx2="http://schemas.microsoft.com/office/drawing/2015/10/21/chartex" xmlns:cx3="http://schemas.microsoft.com/office/drawing/2016/5/9/chartex" xmlns:cx4="http://schemas.microsoft.com/office/drawing/2016/5/10/chartex" xmlns:cx5="http://schemas.microsoft.com/office/drawing/2016/5/11/chartex" xmlns:cx6="http://schemas.microsoft.com/office/drawing/2016/5/12/chartex" xmlns:cx7="http://schemas.microsoft.com/office/drawing/2016/5/13/chartex" xmlns:cx8="http://schemas.microsoft.com/office/drawing/2016/5/14/chartex" xmlns:mc="http://schemas.openxmlformats.org/markup-compatibility/2006" xmlns:aink="http://schemas.microsoft.com/office/drawing/2016/ink" xmlns:am3d="http://schemas.microsoft.com/office/drawing/2017/model3d" xmlns:o="urn:schemas-microsoft-com:office:office" xmlns:r="http://schemas.openxmlformats.org/officeDocument/2006/relationships" xmlns:m="http://schemas.openxmlformats.org/officeDocument/2006/math" xmlns:v="urn:schemas-microsoft-com:vml" xmlns:wp14="http://schemas.microsoft.com/office/word/2010/wordprocessingDrawing" xmlns:wp="http://schemas.openxmlformats.org/drawingml/2006/wordprocessingDrawing" xmlns:w10="urn:schemas-microsoft-com:office:word" xmlns:w="http://schemas.openxmlformats.org/wordprocessingml/2006/main" xmlns:w14="http://schemas.microsoft.com/office/word/2010/wordml" xmlns:w15="http://schemas.microsoft.com/office/word/2012/wordml" xmlns:w16cex="http://schemas.microsoft.com/office/word/2018/wordml/cex" xmlns:w16cid="http://schemas.microsoft.com/office/word/2016/wordml/cid" xmlns:w16="http://schemas.microsoft.com/office/word/2018/wordml" xmlns:w16sdtdh="http://schemas.microsoft.com/office/word/2020/wordml/sdtdatahash" xmlns:w16se="http://schemas.microsoft.com/office/word/2015/wordml/symex" xmlns:wpg="http://schemas.microsoft.com/office/word/2010/wordprocessingGroup" xmlns:wpi="http://schemas.microsoft.com/office/word/2010/wordprocessingInk" xmlns:wne="http://schemas.microsoft.com/office/word/2006/wordml" xmlns:wps="http://schemas.microsoft.com/office/word/2010/wordprocessingShape" mc:Ignorable="w14 w15 w16se w16cid w16 w16cex w16sdtdh wp14">
   <w:body>
     <w:p>
       <w:pPr>
@@ -41,32 +41,43 @@
     <w:tbl>
       <w:tblPr>
         <w:tblStyle w:val="Tablaconcuadrcula"/>
-        <w:tblW w:w="0" w:type="auto"/>
+        <w:tblW w:w="11334" w:type="dxa"/>
+        <w:tblInd w:w="-1466" w:type="dxa"/>
+        <w:tblLayout w:type="fixed"/>
         <w:tblLook w:val="04A0" w:firstRow="1" w:lastRow="0" w:firstColumn="1" w:lastColumn="0" w:noHBand="0" w:noVBand="1"/>
       </w:tblPr>
       <w:tblGrid>
-        <w:gridCol w:w="1594"/>
-        <w:gridCol w:w="1963"/>
-        <w:gridCol w:w="1918"/>
-        <w:gridCol w:w="1414"/>
-        <w:gridCol w:w="1605"/>
+        <w:gridCol w:w="2356"/>
+        <w:gridCol w:w="1707"/>
+        <w:gridCol w:w="1707"/>
+        <w:gridCol w:w="1707"/>
+        <w:gridCol w:w="1486"/>
+        <w:gridCol w:w="2371"/>
       </w:tblGrid>
       <w:tr>
+        <w:trPr>
+          <w:trHeight w:val="1176"/>
+        </w:trPr>
         <w:tc>
           <w:tcPr>
-            <w:tcW w:w="1728" w:type="dxa"/>
+            <w:tcW w:w="2356" w:type="dxa"/>
           </w:tcPr>
           <w:p>
             <w:pPr>
               <w:jc w:val="center"/>
               <w:rPr>
                 <w:rFonts w:ascii="Times New Roman" w:hAnsi="Times New Roman" w:cs="Times New Roman"/>
+                <w:b/>
+                <w:sz w:val="24"/>
+                <w:szCs w:val="24"/>
               </w:rPr>
             </w:pPr>
             <w:r>
               <w:rPr>
                 <w:rFonts w:ascii="Times New Roman" w:hAnsi="Times New Roman" w:cs="Times New Roman"/>
                 <w:b/>
+                <w:sz w:val="24"/>
+                <w:szCs w:val="24"/>
               </w:rPr>
               <w:t>Persona</w:t>
             </w:r>
@@ -74,79 +85,124 @@
         </w:tc>
         <w:tc>
           <w:tcPr>
-            <w:tcW w:w="1728" w:type="dxa"/>
+            <w:tcW w:w="1707" w:type="dxa"/>
           </w:tcPr>
           <w:p>
             <w:pPr>
               <w:jc w:val="center"/>
               <w:rPr>
                 <w:rFonts w:ascii="Times New Roman" w:hAnsi="Times New Roman" w:cs="Times New Roman"/>
+                <w:b/>
+                <w:sz w:val="24"/>
+                <w:szCs w:val="24"/>
               </w:rPr>
             </w:pPr>
             <w:r>
               <w:rPr>
                 <w:rFonts w:ascii="Times New Roman" w:hAnsi="Times New Roman" w:cs="Times New Roman"/>
                 <w:b/>
-              </w:rPr>
-              <w:t>Fecha de Inhabilitación</w:t>
+                <w:sz w:val="24"/>
+                <w:szCs w:val="24"/>
+              </w:rPr>
+              <w:t>Número de Acta</w:t>
             </w:r>
           </w:p>
         </w:tc>
         <w:tc>
           <w:tcPr>
-            <w:tcW w:w="1728" w:type="dxa"/>
+            <w:tcW w:w="1707" w:type="dxa"/>
           </w:tcPr>
           <w:p>
             <w:pPr>
               <w:jc w:val="center"/>
               <w:rPr>
                 <w:rFonts w:ascii="Times New Roman" w:hAnsi="Times New Roman" w:cs="Times New Roman"/>
+                <w:b/>
+                <w:sz w:val="24"/>
+                <w:szCs w:val="24"/>
               </w:rPr>
             </w:pPr>
             <w:r>
               <w:rPr>
                 <w:rFonts w:ascii="Times New Roman" w:hAnsi="Times New Roman" w:cs="Times New Roman"/>
                 <w:b/>
-              </w:rPr>
-              <w:t>Fecha de Vencimiento</w:t>
+                <w:sz w:val="24"/>
+                <w:szCs w:val="24"/>
+              </w:rPr>
+              <w:t>Fecha de Inhabilitación</w:t>
             </w:r>
           </w:p>
         </w:tc>
         <w:tc>
           <w:tcPr>
-            <w:tcW w:w="1728" w:type="dxa"/>
+            <w:tcW w:w="1707" w:type="dxa"/>
           </w:tcPr>
           <w:p>
             <w:pPr>
               <w:jc w:val="center"/>
               <w:rPr>
                 <w:rFonts w:ascii="Times New Roman" w:hAnsi="Times New Roman" w:cs="Times New Roman"/>
+                <w:b/>
+                <w:sz w:val="24"/>
+                <w:szCs w:val="24"/>
               </w:rPr>
             </w:pPr>
             <w:r>
               <w:rPr>
                 <w:rFonts w:ascii="Times New Roman" w:hAnsi="Times New Roman" w:cs="Times New Roman"/>
                 <w:b/>
-              </w:rPr>
-              <w:t>Causa</w:t>
+                <w:sz w:val="24"/>
+                <w:szCs w:val="24"/>
+              </w:rPr>
+              <w:t>Fecha de Vencimiento</w:t>
             </w:r>
           </w:p>
         </w:tc>
         <w:tc>
           <w:tcPr>
-            <w:tcW w:w="1728" w:type="dxa"/>
+            <w:tcW w:w="1486" w:type="dxa"/>
           </w:tcPr>
           <w:p>
             <w:pPr>
               <w:jc w:val="center"/>
               <w:rPr>
                 <w:rFonts w:ascii="Times New Roman" w:hAnsi="Times New Roman" w:cs="Times New Roman"/>
+                <w:b/>
+                <w:sz w:val="24"/>
+                <w:szCs w:val="24"/>
               </w:rPr>
             </w:pPr>
             <w:r>
               <w:rPr>
                 <w:rFonts w:ascii="Times New Roman" w:hAnsi="Times New Roman" w:cs="Times New Roman"/>
                 <w:b/>
+                <w:sz w:val="24"/>
+                <w:szCs w:val="24"/>
+              </w:rPr>
+              <w:t>Causa</w:t>
+            </w:r>
+          </w:p>
+        </w:tc>
+        <w:tc>
+          <w:tcPr>
+            <w:tcW w:w="2371" w:type="dxa"/>
+          </w:tcPr>
+          <w:p>
+            <w:pPr>
+              <w:jc w:val="center"/>
+              <w:rPr>
+                <w:rFonts w:ascii="Times New Roman" w:hAnsi="Times New Roman" w:cs="Times New Roman"/>
+                <w:b/>
+                <w:sz w:val="24"/>
+                <w:szCs w:val="24"/>
+              </w:rPr>
+            </w:pPr>
+            <w:r>
+              <w:rPr>
+                <w:rFonts w:ascii="Times New Roman" w:hAnsi="Times New Roman" w:cs="Times New Roman"/>
+                <w:b/>
+                <w:sz w:val="24"/>
+                <w:szCs w:val="24"/>
               </w:rPr>
               <w:t>Organismo</w:t>
             </w:r>
@@ -154,19 +210,29 @@
         </w:tc>
       </w:tr>
       <w:tr>
+        <w:trPr>
+          <w:trHeight w:val="604"/>
+        </w:trPr>
         <w:tc>
           <w:tcPr>
-            <w:tcW w:w="1728" w:type="dxa"/>
+            <w:tcW w:w="2356" w:type="dxa"/>
           </w:tcPr>
           <w:p>
             <w:pPr>
-              <w:rPr>
-                <w:rFonts w:ascii="Times New Roman" w:hAnsi="Times New Roman" w:cs="Times New Roman"/>
+              <w:jc w:val="center"/>
+              <w:rPr>
+                <w:rFonts w:ascii="Times New Roman" w:hAnsi="Times New Roman" w:cs="Times New Roman"/>
+                <w:b/>
+                <w:sz w:val="24"/>
+                <w:szCs w:val="24"/>
               </w:rPr>
             </w:pPr>
             <w:r>
               <w:rPr>
                 <w:rFonts w:ascii="Times New Roman" w:hAnsi="Times New Roman" w:cs="Times New Roman"/>
+                <w:b/>
+                <w:sz w:val="24"/>
+                <w:szCs w:val="24"/>
               </w:rPr>
               <w:t>{d[i</w:t>
             </w:r>
@@ -174,6 +240,9 @@
             <w:r>
               <w:rPr>
                 <w:rFonts w:ascii="Times New Roman" w:hAnsi="Times New Roman" w:cs="Times New Roman"/>
+                <w:b/>
+                <w:sz w:val="24"/>
+                <w:szCs w:val="24"/>
               </w:rPr>
               <w:t>].persona</w:t>
             </w:r>
@@ -181,6 +250,9 @@
             <w:r>
               <w:rPr>
                 <w:rFonts w:ascii="Times New Roman" w:hAnsi="Times New Roman" w:cs="Times New Roman"/>
+                <w:b/>
+                <w:sz w:val="24"/>
+                <w:szCs w:val="24"/>
               </w:rPr>
               <w:t>}</w:t>
             </w:r>
@@ -188,18 +260,24 @@
         </w:tc>
         <w:tc>
           <w:tcPr>
-            <w:tcW w:w="1728" w:type="dxa"/>
+            <w:tcW w:w="1707" w:type="dxa"/>
           </w:tcPr>
           <w:p>
             <w:pPr>
               <w:jc w:val="center"/>
               <w:rPr>
                 <w:rFonts w:ascii="Times New Roman" w:hAnsi="Times New Roman" w:cs="Times New Roman"/>
+                <w:b/>
+                <w:sz w:val="24"/>
+                <w:szCs w:val="24"/>
               </w:rPr>
             </w:pPr>
             <w:r>
               <w:rPr>
                 <w:rFonts w:ascii="Times New Roman" w:hAnsi="Times New Roman" w:cs="Times New Roman"/>
+                <w:b/>
+                <w:sz w:val="24"/>
+                <w:szCs w:val="24"/>
               </w:rPr>
               <w:t>{d[i</w:t>
             </w:r>
@@ -207,6 +285,9 @@
             <w:r>
               <w:rPr>
                 <w:rFonts w:ascii="Times New Roman" w:hAnsi="Times New Roman" w:cs="Times New Roman"/>
+                <w:b/>
+                <w:sz w:val="24"/>
+                <w:szCs w:val="24"/>
               </w:rPr>
               <w:t>].</w:t>
             </w:r>
@@ -214,20 +295,29 @@
             <w:r>
               <w:rPr>
                 <w:rFonts w:ascii="Times New Roman" w:hAnsi="Times New Roman" w:cs="Times New Roman"/>
-              </w:rPr>
-              <w:t>fecha</w:t>
+                <w:b/>
+                <w:sz w:val="24"/>
+                <w:szCs w:val="24"/>
+              </w:rPr>
+              <w:t>numero</w:t>
             </w:r>
             <w:proofErr w:type="gramEnd"/>
             <w:r>
               <w:rPr>
                 <w:rFonts w:ascii="Times New Roman" w:hAnsi="Times New Roman" w:cs="Times New Roman"/>
-              </w:rPr>
-              <w:t>_desde</w:t>
+                <w:b/>
+                <w:sz w:val="24"/>
+                <w:szCs w:val="24"/>
+              </w:rPr>
+              <w:t>_acta</w:t>
             </w:r>
             <w:proofErr w:type="spellEnd"/>
             <w:r>
               <w:rPr>
                 <w:rFonts w:ascii="Times New Roman" w:hAnsi="Times New Roman" w:cs="Times New Roman"/>
+                <w:b/>
+                <w:sz w:val="24"/>
+                <w:szCs w:val="24"/>
               </w:rPr>
               <w:t>}</w:t>
             </w:r>
@@ -235,18 +325,24 @@
         </w:tc>
         <w:tc>
           <w:tcPr>
-            <w:tcW w:w="1728" w:type="dxa"/>
+            <w:tcW w:w="1707" w:type="dxa"/>
           </w:tcPr>
           <w:p>
             <w:pPr>
               <w:jc w:val="center"/>
               <w:rPr>
                 <w:rFonts w:ascii="Times New Roman" w:hAnsi="Times New Roman" w:cs="Times New Roman"/>
+                <w:b/>
+                <w:sz w:val="24"/>
+                <w:szCs w:val="24"/>
               </w:rPr>
             </w:pPr>
             <w:r>
               <w:rPr>
                 <w:rFonts w:ascii="Times New Roman" w:hAnsi="Times New Roman" w:cs="Times New Roman"/>
+                <w:b/>
+                <w:sz w:val="24"/>
+                <w:szCs w:val="24"/>
               </w:rPr>
               <w:t>{d[i</w:t>
             </w:r>
@@ -254,6 +350,9 @@
             <w:r>
               <w:rPr>
                 <w:rFonts w:ascii="Times New Roman" w:hAnsi="Times New Roman" w:cs="Times New Roman"/>
+                <w:b/>
+                <w:sz w:val="24"/>
+                <w:szCs w:val="24"/>
               </w:rPr>
               <w:t>].</w:t>
             </w:r>
@@ -261,6 +360,9 @@
             <w:r>
               <w:rPr>
                 <w:rFonts w:ascii="Times New Roman" w:hAnsi="Times New Roman" w:cs="Times New Roman"/>
+                <w:b/>
+                <w:sz w:val="24"/>
+                <w:szCs w:val="24"/>
               </w:rPr>
               <w:t>fecha</w:t>
             </w:r>
@@ -268,13 +370,19 @@
             <w:r>
               <w:rPr>
                 <w:rFonts w:ascii="Times New Roman" w:hAnsi="Times New Roman" w:cs="Times New Roman"/>
-              </w:rPr>
-              <w:t>_hasta</w:t>
+                <w:b/>
+                <w:sz w:val="24"/>
+                <w:szCs w:val="24"/>
+              </w:rPr>
+              <w:t>_desde</w:t>
             </w:r>
             <w:proofErr w:type="spellEnd"/>
             <w:r>
               <w:rPr>
                 <w:rFonts w:ascii="Times New Roman" w:hAnsi="Times New Roman" w:cs="Times New Roman"/>
+                <w:b/>
+                <w:sz w:val="24"/>
+                <w:szCs w:val="24"/>
               </w:rPr>
               <w:t>}</w:t>
             </w:r>
@@ -282,18 +390,24 @@
         </w:tc>
         <w:tc>
           <w:tcPr>
-            <w:tcW w:w="1728" w:type="dxa"/>
+            <w:tcW w:w="1707" w:type="dxa"/>
           </w:tcPr>
           <w:p>
             <w:pPr>
               <w:jc w:val="center"/>
               <w:rPr>
                 <w:rFonts w:ascii="Times New Roman" w:hAnsi="Times New Roman" w:cs="Times New Roman"/>
+                <w:b/>
+                <w:sz w:val="24"/>
+                <w:szCs w:val="24"/>
               </w:rPr>
             </w:pPr>
             <w:r>
               <w:rPr>
                 <w:rFonts w:ascii="Times New Roman" w:hAnsi="Times New Roman" w:cs="Times New Roman"/>
+                <w:b/>
+                <w:sz w:val="24"/>
+                <w:szCs w:val="24"/>
               </w:rPr>
               <w:t>{d[i</w:t>
             </w:r>
@@ -301,13 +415,39 @@
             <w:r>
               <w:rPr>
                 <w:rFonts w:ascii="Times New Roman" w:hAnsi="Times New Roman" w:cs="Times New Roman"/>
-              </w:rPr>
-              <w:t>].causa</w:t>
+                <w:b/>
+                <w:sz w:val="24"/>
+                <w:szCs w:val="24"/>
+              </w:rPr>
+              <w:t>].</w:t>
+            </w:r>
+            <w:proofErr w:type="spellStart"/>
+            <w:r>
+              <w:rPr>
+                <w:rFonts w:ascii="Times New Roman" w:hAnsi="Times New Roman" w:cs="Times New Roman"/>
+                <w:b/>
+                <w:sz w:val="24"/>
+                <w:szCs w:val="24"/>
+              </w:rPr>
+              <w:t>fecha</w:t>
             </w:r>
             <w:proofErr w:type="gramEnd"/>
             <w:r>
               <w:rPr>
                 <w:rFonts w:ascii="Times New Roman" w:hAnsi="Times New Roman" w:cs="Times New Roman"/>
+                <w:b/>
+                <w:sz w:val="24"/>
+                <w:szCs w:val="24"/>
+              </w:rPr>
+              <w:t>_hasta</w:t>
+            </w:r>
+            <w:proofErr w:type="spellEnd"/>
+            <w:r>
+              <w:rPr>
+                <w:rFonts w:ascii="Times New Roman" w:hAnsi="Times New Roman" w:cs="Times New Roman"/>
+                <w:b/>
+                <w:sz w:val="24"/>
+                <w:szCs w:val="24"/>
               </w:rPr>
               <w:t>}</w:t>
             </w:r>
@@ -315,18 +455,24 @@
         </w:tc>
         <w:tc>
           <w:tcPr>
-            <w:tcW w:w="1728" w:type="dxa"/>
+            <w:tcW w:w="1486" w:type="dxa"/>
           </w:tcPr>
           <w:p>
             <w:pPr>
               <w:jc w:val="center"/>
               <w:rPr>
                 <w:rFonts w:ascii="Times New Roman" w:hAnsi="Times New Roman" w:cs="Times New Roman"/>
+                <w:b/>
+                <w:sz w:val="24"/>
+                <w:szCs w:val="24"/>
               </w:rPr>
             </w:pPr>
             <w:r>
               <w:rPr>
                 <w:rFonts w:ascii="Times New Roman" w:hAnsi="Times New Roman" w:cs="Times New Roman"/>
+                <w:b/>
+                <w:sz w:val="24"/>
+                <w:szCs w:val="24"/>
               </w:rPr>
               <w:t>{d[i</w:t>
             </w:r>
@@ -334,6 +480,54 @@
             <w:r>
               <w:rPr>
                 <w:rFonts w:ascii="Times New Roman" w:hAnsi="Times New Roman" w:cs="Times New Roman"/>
+                <w:b/>
+                <w:sz w:val="24"/>
+                <w:szCs w:val="24"/>
+              </w:rPr>
+              <w:t>].causa</w:t>
+            </w:r>
+            <w:proofErr w:type="gramEnd"/>
+            <w:r>
+              <w:rPr>
+                <w:rFonts w:ascii="Times New Roman" w:hAnsi="Times New Roman" w:cs="Times New Roman"/>
+                <w:b/>
+                <w:sz w:val="24"/>
+                <w:szCs w:val="24"/>
+              </w:rPr>
+              <w:t>}</w:t>
+            </w:r>
+          </w:p>
+        </w:tc>
+        <w:tc>
+          <w:tcPr>
+            <w:tcW w:w="2371" w:type="dxa"/>
+          </w:tcPr>
+          <w:p>
+            <w:pPr>
+              <w:jc w:val="center"/>
+              <w:rPr>
+                <w:rFonts w:ascii="Times New Roman" w:hAnsi="Times New Roman" w:cs="Times New Roman"/>
+                <w:b/>
+                <w:sz w:val="24"/>
+                <w:szCs w:val="24"/>
+              </w:rPr>
+            </w:pPr>
+            <w:r>
+              <w:rPr>
+                <w:rFonts w:ascii="Times New Roman" w:hAnsi="Times New Roman" w:cs="Times New Roman"/>
+                <w:b/>
+                <w:sz w:val="24"/>
+                <w:szCs w:val="24"/>
+              </w:rPr>
+              <w:t>{d[i</w:t>
+            </w:r>
+            <w:proofErr w:type="gramStart"/>
+            <w:r>
+              <w:rPr>
+                <w:rFonts w:ascii="Times New Roman" w:hAnsi="Times New Roman" w:cs="Times New Roman"/>
+                <w:b/>
+                <w:sz w:val="24"/>
+                <w:szCs w:val="24"/>
               </w:rPr>
               <w:t>].juzgado</w:t>
             </w:r>
@@ -341,6 +535,9 @@
             <w:r>
               <w:rPr>
                 <w:rFonts w:ascii="Times New Roman" w:hAnsi="Times New Roman" w:cs="Times New Roman"/>
+                <w:b/>
+                <w:sz w:val="24"/>
+                <w:szCs w:val="24"/>
               </w:rPr>
               <w:t>}</w:t>
             </w:r>
@@ -348,19 +545,29 @@
         </w:tc>
       </w:tr>
       <w:tr>
+        <w:trPr>
+          <w:trHeight w:val="566"/>
+        </w:trPr>
         <w:tc>
           <w:tcPr>
-            <w:tcW w:w="1728" w:type="dxa"/>
+            <w:tcW w:w="2356" w:type="dxa"/>
           </w:tcPr>
           <w:p>
             <w:pPr>
-              <w:rPr>
-                <w:rFonts w:ascii="Times New Roman" w:hAnsi="Times New Roman" w:cs="Times New Roman"/>
+              <w:jc w:val="center"/>
+              <w:rPr>
+                <w:rFonts w:ascii="Times New Roman" w:hAnsi="Times New Roman" w:cs="Times New Roman"/>
+                <w:b/>
+                <w:sz w:val="24"/>
+                <w:szCs w:val="24"/>
               </w:rPr>
             </w:pPr>
             <w:r>
               <w:rPr>
                 <w:rFonts w:ascii="Times New Roman" w:hAnsi="Times New Roman" w:cs="Times New Roman"/>
+                <w:b/>
+                <w:sz w:val="24"/>
+                <w:szCs w:val="24"/>
               </w:rPr>
               <w:t>{d[i+1</w:t>
             </w:r>
@@ -368,6 +575,9 @@
             <w:r>
               <w:rPr>
                 <w:rFonts w:ascii="Times New Roman" w:hAnsi="Times New Roman" w:cs="Times New Roman"/>
+                <w:b/>
+                <w:sz w:val="24"/>
+                <w:szCs w:val="24"/>
               </w:rPr>
               <w:t>].persona</w:t>
             </w:r>
@@ -375,6 +585,9 @@
             <w:r>
               <w:rPr>
                 <w:rFonts w:ascii="Times New Roman" w:hAnsi="Times New Roman" w:cs="Times New Roman"/>
+                <w:b/>
+                <w:sz w:val="24"/>
+                <w:szCs w:val="24"/>
               </w:rPr>
               <w:t>}</w:t>
             </w:r>
@@ -382,18 +595,24 @@
         </w:tc>
         <w:tc>
           <w:tcPr>
-            <w:tcW w:w="1728" w:type="dxa"/>
+            <w:tcW w:w="1707" w:type="dxa"/>
           </w:tcPr>
           <w:p>
             <w:pPr>
               <w:jc w:val="center"/>
               <w:rPr>
                 <w:rFonts w:ascii="Times New Roman" w:hAnsi="Times New Roman" w:cs="Times New Roman"/>
+                <w:b/>
+                <w:sz w:val="24"/>
+                <w:szCs w:val="24"/>
               </w:rPr>
             </w:pPr>
             <w:r>
               <w:rPr>
                 <w:rFonts w:ascii="Times New Roman" w:hAnsi="Times New Roman" w:cs="Times New Roman"/>
+                <w:b/>
+                <w:sz w:val="24"/>
+                <w:szCs w:val="24"/>
               </w:rPr>
               <w:t>{d[i+1</w:t>
             </w:r>
@@ -401,6 +620,9 @@
             <w:r>
               <w:rPr>
                 <w:rFonts w:ascii="Times New Roman" w:hAnsi="Times New Roman" w:cs="Times New Roman"/>
+                <w:b/>
+                <w:sz w:val="24"/>
+                <w:szCs w:val="24"/>
               </w:rPr>
               <w:t>].</w:t>
             </w:r>
@@ -408,20 +630,29 @@
             <w:r>
               <w:rPr>
                 <w:rFonts w:ascii="Times New Roman" w:hAnsi="Times New Roman" w:cs="Times New Roman"/>
-              </w:rPr>
-              <w:t>fecha</w:t>
+                <w:b/>
+                <w:sz w:val="24"/>
+                <w:szCs w:val="24"/>
+              </w:rPr>
+              <w:t>numero</w:t>
             </w:r>
             <w:proofErr w:type="gramEnd"/>
             <w:r>
               <w:rPr>
                 <w:rFonts w:ascii="Times New Roman" w:hAnsi="Times New Roman" w:cs="Times New Roman"/>
-              </w:rPr>
-              <w:t>_desde</w:t>
+                <w:b/>
+                <w:sz w:val="24"/>
+                <w:szCs w:val="24"/>
+              </w:rPr>
+              <w:t>_acta</w:t>
             </w:r>
             <w:proofErr w:type="spellEnd"/>
             <w:r>
               <w:rPr>
                 <w:rFonts w:ascii="Times New Roman" w:hAnsi="Times New Roman" w:cs="Times New Roman"/>
+                <w:b/>
+                <w:sz w:val="24"/>
+                <w:szCs w:val="24"/>
               </w:rPr>
               <w:t>}</w:t>
             </w:r>
@@ -429,18 +660,24 @@
         </w:tc>
         <w:tc>
           <w:tcPr>
-            <w:tcW w:w="1728" w:type="dxa"/>
+            <w:tcW w:w="1707" w:type="dxa"/>
           </w:tcPr>
           <w:p>
             <w:pPr>
               <w:jc w:val="center"/>
               <w:rPr>
                 <w:rFonts w:ascii="Times New Roman" w:hAnsi="Times New Roman" w:cs="Times New Roman"/>
+                <w:b/>
+                <w:sz w:val="24"/>
+                <w:szCs w:val="24"/>
               </w:rPr>
             </w:pPr>
             <w:r>
               <w:rPr>
                 <w:rFonts w:ascii="Times New Roman" w:hAnsi="Times New Roman" w:cs="Times New Roman"/>
+                <w:b/>
+                <w:sz w:val="24"/>
+                <w:szCs w:val="24"/>
               </w:rPr>
               <w:t>{d[i+1</w:t>
             </w:r>
@@ -448,6 +685,9 @@
             <w:r>
               <w:rPr>
                 <w:rFonts w:ascii="Times New Roman" w:hAnsi="Times New Roman" w:cs="Times New Roman"/>
+                <w:b/>
+                <w:sz w:val="24"/>
+                <w:szCs w:val="24"/>
               </w:rPr>
               <w:t>].</w:t>
             </w:r>
@@ -455,6 +695,9 @@
             <w:r>
               <w:rPr>
                 <w:rFonts w:ascii="Times New Roman" w:hAnsi="Times New Roman" w:cs="Times New Roman"/>
+                <w:b/>
+                <w:sz w:val="24"/>
+                <w:szCs w:val="24"/>
               </w:rPr>
               <w:t>fecha</w:t>
             </w:r>
@@ -462,13 +705,19 @@
             <w:r>
               <w:rPr>
                 <w:rFonts w:ascii="Times New Roman" w:hAnsi="Times New Roman" w:cs="Times New Roman"/>
-              </w:rPr>
-              <w:t>_hasta</w:t>
+                <w:b/>
+                <w:sz w:val="24"/>
+                <w:szCs w:val="24"/>
+              </w:rPr>
+              <w:t>_desde</w:t>
             </w:r>
             <w:proofErr w:type="spellEnd"/>
             <w:r>
               <w:rPr>
                 <w:rFonts w:ascii="Times New Roman" w:hAnsi="Times New Roman" w:cs="Times New Roman"/>
+                <w:b/>
+                <w:sz w:val="24"/>
+                <w:szCs w:val="24"/>
               </w:rPr>
               <w:t>}</w:t>
             </w:r>
@@ -476,18 +725,24 @@
         </w:tc>
         <w:tc>
           <w:tcPr>
-            <w:tcW w:w="1728" w:type="dxa"/>
+            <w:tcW w:w="1707" w:type="dxa"/>
           </w:tcPr>
           <w:p>
             <w:pPr>
               <w:jc w:val="center"/>
               <w:rPr>
                 <w:rFonts w:ascii="Times New Roman" w:hAnsi="Times New Roman" w:cs="Times New Roman"/>
+                <w:b/>
+                <w:sz w:val="24"/>
+                <w:szCs w:val="24"/>
               </w:rPr>
             </w:pPr>
             <w:r>
               <w:rPr>
                 <w:rFonts w:ascii="Times New Roman" w:hAnsi="Times New Roman" w:cs="Times New Roman"/>
+                <w:b/>
+                <w:sz w:val="24"/>
+                <w:szCs w:val="24"/>
               </w:rPr>
               <w:t>{d[i+1</w:t>
             </w:r>
@@ -495,13 +750,39 @@
             <w:r>
               <w:rPr>
                 <w:rFonts w:ascii="Times New Roman" w:hAnsi="Times New Roman" w:cs="Times New Roman"/>
-              </w:rPr>
-              <w:t>].causa</w:t>
+                <w:b/>
+                <w:sz w:val="24"/>
+                <w:szCs w:val="24"/>
+              </w:rPr>
+              <w:t>].</w:t>
+            </w:r>
+            <w:proofErr w:type="spellStart"/>
+            <w:r>
+              <w:rPr>
+                <w:rFonts w:ascii="Times New Roman" w:hAnsi="Times New Roman" w:cs="Times New Roman"/>
+                <w:b/>
+                <w:sz w:val="24"/>
+                <w:szCs w:val="24"/>
+              </w:rPr>
+              <w:t>fecha</w:t>
             </w:r>
             <w:proofErr w:type="gramEnd"/>
             <w:r>
               <w:rPr>
                 <w:rFonts w:ascii="Times New Roman" w:hAnsi="Times New Roman" w:cs="Times New Roman"/>
+                <w:b/>
+                <w:sz w:val="24"/>
+                <w:szCs w:val="24"/>
+              </w:rPr>
+              <w:t>_hasta</w:t>
+            </w:r>
+            <w:proofErr w:type="spellEnd"/>
+            <w:r>
+              <w:rPr>
+                <w:rFonts w:ascii="Times New Roman" w:hAnsi="Times New Roman" w:cs="Times New Roman"/>
+                <w:b/>
+                <w:sz w:val="24"/>
+                <w:szCs w:val="24"/>
               </w:rPr>
               <w:t>}</w:t>
             </w:r>
@@ -509,18 +790,24 @@
         </w:tc>
         <w:tc>
           <w:tcPr>
-            <w:tcW w:w="1728" w:type="dxa"/>
+            <w:tcW w:w="1486" w:type="dxa"/>
           </w:tcPr>
           <w:p>
             <w:pPr>
               <w:jc w:val="center"/>
               <w:rPr>
                 <w:rFonts w:ascii="Times New Roman" w:hAnsi="Times New Roman" w:cs="Times New Roman"/>
+                <w:b/>
+                <w:sz w:val="24"/>
+                <w:szCs w:val="24"/>
               </w:rPr>
             </w:pPr>
             <w:r>
               <w:rPr>
                 <w:rFonts w:ascii="Times New Roman" w:hAnsi="Times New Roman" w:cs="Times New Roman"/>
+                <w:b/>
+                <w:sz w:val="24"/>
+                <w:szCs w:val="24"/>
               </w:rPr>
               <w:t>{d[i+1</w:t>
             </w:r>
@@ -528,6 +815,54 @@
             <w:r>
               <w:rPr>
                 <w:rFonts w:ascii="Times New Roman" w:hAnsi="Times New Roman" w:cs="Times New Roman"/>
+                <w:b/>
+                <w:sz w:val="24"/>
+                <w:szCs w:val="24"/>
+              </w:rPr>
+              <w:t>].causa</w:t>
+            </w:r>
+            <w:proofErr w:type="gramEnd"/>
+            <w:r>
+              <w:rPr>
+                <w:rFonts w:ascii="Times New Roman" w:hAnsi="Times New Roman" w:cs="Times New Roman"/>
+                <w:b/>
+                <w:sz w:val="24"/>
+                <w:szCs w:val="24"/>
+              </w:rPr>
+              <w:t>}</w:t>
+            </w:r>
+          </w:p>
+        </w:tc>
+        <w:tc>
+          <w:tcPr>
+            <w:tcW w:w="2371" w:type="dxa"/>
+          </w:tcPr>
+          <w:p>
+            <w:pPr>
+              <w:jc w:val="center"/>
+              <w:rPr>
+                <w:rFonts w:ascii="Times New Roman" w:hAnsi="Times New Roman" w:cs="Times New Roman"/>
+                <w:b/>
+                <w:sz w:val="24"/>
+                <w:szCs w:val="24"/>
+              </w:rPr>
+            </w:pPr>
+            <w:r>
+              <w:rPr>
+                <w:rFonts w:ascii="Times New Roman" w:hAnsi="Times New Roman" w:cs="Times New Roman"/>
+                <w:b/>
+                <w:sz w:val="24"/>
+                <w:szCs w:val="24"/>
+              </w:rPr>
+              <w:t>{d[i+1</w:t>
+            </w:r>
+            <w:proofErr w:type="gramStart"/>
+            <w:r>
+              <w:rPr>
+                <w:rFonts w:ascii="Times New Roman" w:hAnsi="Times New Roman" w:cs="Times New Roman"/>
+                <w:b/>
+                <w:sz w:val="24"/>
+                <w:szCs w:val="24"/>
               </w:rPr>
               <w:t>].juzgado</w:t>
             </w:r>
@@ -535,6 +870,9 @@
             <w:r>
               <w:rPr>
                 <w:rFonts w:ascii="Times New Roman" w:hAnsi="Times New Roman" w:cs="Times New Roman"/>
+                <w:b/>
+                <w:sz w:val="24"/>
+                <w:szCs w:val="24"/>
               </w:rPr>
               <w:t>}</w:t>
             </w:r>
@@ -544,8 +882,12 @@
     </w:tbl>
     <w:p>
       <w:pPr>
+        <w:jc w:val="center"/>
         <w:rPr>
           <w:rFonts w:ascii="Times New Roman" w:hAnsi="Times New Roman" w:cs="Times New Roman"/>
+          <w:b/>
+          <w:sz w:val="24"/>
+          <w:szCs w:val="24"/>
           <w:lang w:val="en-US"/>
         </w:rPr>
       </w:pPr>
@@ -563,7 +905,7 @@
 </file>
 
 <file path=word/endnotes.xml><?xml version="1.0" encoding="utf-8"?>
-<w:endnotes xmlns:wpc="http://schemas.microsoft.com/office/word/2010/wordprocessingCanvas" xmlns:cx="http://schemas.microsoft.com/office/drawing/2014/chartex" xmlns:cx1="http://schemas.microsoft.com/office/drawing/2015/9/8/chartex" xmlns:cx2="http://schemas.microsoft.com/office/drawing/2015/10/21/chartex" xmlns:cx3="http://schemas.microsoft.com/office/drawing/2016/5/9/chartex" xmlns:cx4="http://schemas.microsoft.com/office/drawing/2016/5/10/chartex" xmlns:cx5="http://schemas.microsoft.com/office/drawing/2016/5/11/chartex" xmlns:cx6="http://schemas.microsoft.com/office/drawing/2016/5/12/chartex" xmlns:cx7="http://schemas.microsoft.com/office/drawing/2016/5/13/chartex" xmlns:cx8="http://schemas.microsoft.com/office/drawing/2016/5/14/chartex" xmlns:mc="http://schemas.openxmlformats.org/markup-compatibility/2006" xmlns:aink="http://schemas.microsoft.com/office/drawing/2016/ink" xmlns:am3d="http://schemas.microsoft.com/office/drawing/2017/model3d" xmlns:o="urn:schemas-microsoft-com:office:office" xmlns:oel="http://schemas.microsoft.com/office/2019/extlst" xmlns:r="http://schemas.openxmlformats.org/officeDocument/2006/relationships" xmlns:m="http://schemas.openxmlformats.org/officeDocument/2006/math" xmlns:v="urn:schemas-microsoft-com:vml" xmlns:wp14="http://schemas.microsoft.com/office/word/2010/wordprocessingDrawing" xmlns:wp="http://schemas.openxmlformats.org/drawingml/2006/wordprocessingDrawing" xmlns:w10="urn:schemas-microsoft-com:office:word" xmlns:w="http://schemas.openxmlformats.org/wordprocessingml/2006/main" xmlns:w14="http://schemas.microsoft.com/office/word/2010/wordml" xmlns:w15="http://schemas.microsoft.com/office/word/2012/wordml" xmlns:w16cex="http://schemas.microsoft.com/office/word/2018/wordml/cex" xmlns:w16cid="http://schemas.microsoft.com/office/word/2016/wordml/cid" xmlns:w16="http://schemas.microsoft.com/office/word/2018/wordml" xmlns:w16sdtdh="http://schemas.microsoft.com/office/word/2020/wordml/sdtdatahash" xmlns:w16se="http://schemas.microsoft.com/office/word/2015/wordml/symex" xmlns:wpg="http://schemas.microsoft.com/office/word/2010/wordprocessingGroup" xmlns:wpi="http://schemas.microsoft.com/office/word/2010/wordprocessingInk" xmlns:wne="http://schemas.microsoft.com/office/word/2006/wordml" xmlns:wps="http://schemas.microsoft.com/office/word/2010/wordprocessingShape" mc:Ignorable="w14 w15 w16se w16cid w16 w16cex w16sdtdh wp14">
+<w:endnotes xmlns:wpc="http://schemas.microsoft.com/office/word/2010/wordprocessingCanvas" xmlns:cx="http://schemas.microsoft.com/office/drawing/2014/chartex" xmlns:cx1="http://schemas.microsoft.com/office/drawing/2015/9/8/chartex" xmlns:cx2="http://schemas.microsoft.com/office/drawing/2015/10/21/chartex" xmlns:cx3="http://schemas.microsoft.com/office/drawing/2016/5/9/chartex" xmlns:cx4="http://schemas.microsoft.com/office/drawing/2016/5/10/chartex" xmlns:cx5="http://schemas.microsoft.com/office/drawing/2016/5/11/chartex" xmlns:cx6="http://schemas.microsoft.com/office/drawing/2016/5/12/chartex" xmlns:cx7="http://schemas.microsoft.com/office/drawing/2016/5/13/chartex" xmlns:cx8="http://schemas.microsoft.com/office/drawing/2016/5/14/chartex" xmlns:mc="http://schemas.openxmlformats.org/markup-compatibility/2006" xmlns:aink="http://schemas.microsoft.com/office/drawing/2016/ink" xmlns:am3d="http://schemas.microsoft.com/office/drawing/2017/model3d" xmlns:o="urn:schemas-microsoft-com:office:office" xmlns:r="http://schemas.openxmlformats.org/officeDocument/2006/relationships" xmlns:m="http://schemas.openxmlformats.org/officeDocument/2006/math" xmlns:v="urn:schemas-microsoft-com:vml" xmlns:wp14="http://schemas.microsoft.com/office/word/2010/wordprocessingDrawing" xmlns:wp="http://schemas.openxmlformats.org/drawingml/2006/wordprocessingDrawing" xmlns:w10="urn:schemas-microsoft-com:office:word" xmlns:w="http://schemas.openxmlformats.org/wordprocessingml/2006/main" xmlns:w14="http://schemas.microsoft.com/office/word/2010/wordml" xmlns:w15="http://schemas.microsoft.com/office/word/2012/wordml" xmlns:w16cex="http://schemas.microsoft.com/office/word/2018/wordml/cex" xmlns:w16cid="http://schemas.microsoft.com/office/word/2016/wordml/cid" xmlns:w16="http://schemas.microsoft.com/office/word/2018/wordml" xmlns:w16sdtdh="http://schemas.microsoft.com/office/word/2020/wordml/sdtdatahash" xmlns:w16se="http://schemas.microsoft.com/office/word/2015/wordml/symex" xmlns:wpg="http://schemas.microsoft.com/office/word/2010/wordprocessingGroup" xmlns:wpi="http://schemas.microsoft.com/office/word/2010/wordprocessingInk" xmlns:wne="http://schemas.microsoft.com/office/word/2006/wordml" xmlns:wps="http://schemas.microsoft.com/office/word/2010/wordprocessingShape" mc:Ignorable="w14 w15 w16se w16cid w16 w16cex w16sdtdh wp14">
   <w:endnote w:type="separator" w:id="-1">
     <w:p>
       <w:pPr>
@@ -588,7 +930,7 @@
 </file>
 
 <file path=word/footer1.xml><?xml version="1.0" encoding="utf-8"?>
-<w:ftr xmlns:wpc="http://schemas.microsoft.com/office/word/2010/wordprocessingCanvas" xmlns:cx="http://schemas.microsoft.com/office/drawing/2014/chartex" xmlns:cx1="http://schemas.microsoft.com/office/drawing/2015/9/8/chartex" xmlns:cx2="http://schemas.microsoft.com/office/drawing/2015/10/21/chartex" xmlns:cx3="http://schemas.microsoft.com/office/drawing/2016/5/9/chartex" xmlns:cx4="http://schemas.microsoft.com/office/drawing/2016/5/10/chartex" xmlns:cx5="http://schemas.microsoft.com/office/drawing/2016/5/11/chartex" xmlns:cx6="http://schemas.microsoft.com/office/drawing/2016/5/12/chartex" xmlns:cx7="http://schemas.microsoft.com/office/drawing/2016/5/13/chartex" xmlns:cx8="http://schemas.microsoft.com/office/drawing/2016/5/14/chartex" xmlns:mc="http://schemas.openxmlformats.org/markup-compatibility/2006" xmlns:aink="http://schemas.microsoft.com/office/drawing/2016/ink" xmlns:am3d="http://schemas.microsoft.com/office/drawing/2017/model3d" xmlns:o="urn:schemas-microsoft-com:office:office" xmlns:oel="http://schemas.microsoft.com/office/2019/extlst" xmlns:r="http://schemas.openxmlformats.org/officeDocument/2006/relationships" xmlns:m="http://schemas.openxmlformats.org/officeDocument/2006/math" xmlns:v="urn:schemas-microsoft-com:vml" xmlns:wp14="http://schemas.microsoft.com/office/word/2010/wordprocessingDrawing" xmlns:wp="http://schemas.openxmlformats.org/drawingml/2006/wordprocessingDrawing" xmlns:w10="urn:schemas-microsoft-com:office:word" xmlns:w="http://schemas.openxmlformats.org/wordprocessingml/2006/main" xmlns:w14="http://schemas.microsoft.com/office/word/2010/wordml" xmlns:w15="http://schemas.microsoft.com/office/word/2012/wordml" xmlns:w16cex="http://schemas.microsoft.com/office/word/2018/wordml/cex" xmlns:w16cid="http://schemas.microsoft.com/office/word/2016/wordml/cid" xmlns:w16="http://schemas.microsoft.com/office/word/2018/wordml" xmlns:w16sdtdh="http://schemas.microsoft.com/office/word/2020/wordml/sdtdatahash" xmlns:w16se="http://schemas.microsoft.com/office/word/2015/wordml/symex" xmlns:wpg="http://schemas.microsoft.com/office/word/2010/wordprocessingGroup" xmlns:wpi="http://schemas.microsoft.com/office/word/2010/wordprocessingInk" xmlns:wne="http://schemas.microsoft.com/office/word/2006/wordml" xmlns:wps="http://schemas.microsoft.com/office/word/2010/wordprocessingShape" mc:Ignorable="w14 w15 w16se w16cid w16 w16cex w16sdtdh wp14">
+<w:ftr xmlns:wpc="http://schemas.microsoft.com/office/word/2010/wordprocessingCanvas" xmlns:cx="http://schemas.microsoft.com/office/drawing/2014/chartex" xmlns:cx1="http://schemas.microsoft.com/office/drawing/2015/9/8/chartex" xmlns:cx2="http://schemas.microsoft.com/office/drawing/2015/10/21/chartex" xmlns:cx3="http://schemas.microsoft.com/office/drawing/2016/5/9/chartex" xmlns:cx4="http://schemas.microsoft.com/office/drawing/2016/5/10/chartex" xmlns:cx5="http://schemas.microsoft.com/office/drawing/2016/5/11/chartex" xmlns:cx6="http://schemas.microsoft.com/office/drawing/2016/5/12/chartex" xmlns:cx7="http://schemas.microsoft.com/office/drawing/2016/5/13/chartex" xmlns:cx8="http://schemas.microsoft.com/office/drawing/2016/5/14/chartex" xmlns:mc="http://schemas.openxmlformats.org/markup-compatibility/2006" xmlns:aink="http://schemas.microsoft.com/office/drawing/2016/ink" xmlns:am3d="http://schemas.microsoft.com/office/drawing/2017/model3d" xmlns:o="urn:schemas-microsoft-com:office:office" xmlns:r="http://schemas.openxmlformats.org/officeDocument/2006/relationships" xmlns:m="http://schemas.openxmlformats.org/officeDocument/2006/math" xmlns:v="urn:schemas-microsoft-com:vml" xmlns:wp14="http://schemas.microsoft.com/office/word/2010/wordprocessingDrawing" xmlns:wp="http://schemas.openxmlformats.org/drawingml/2006/wordprocessingDrawing" xmlns:w10="urn:schemas-microsoft-com:office:word" xmlns:w="http://schemas.openxmlformats.org/wordprocessingml/2006/main" xmlns:w14="http://schemas.microsoft.com/office/word/2010/wordml" xmlns:w15="http://schemas.microsoft.com/office/word/2012/wordml" xmlns:w16cex="http://schemas.microsoft.com/office/word/2018/wordml/cex" xmlns:w16cid="http://schemas.microsoft.com/office/word/2016/wordml/cid" xmlns:w16="http://schemas.microsoft.com/office/word/2018/wordml" xmlns:w16sdtdh="http://schemas.microsoft.com/office/word/2020/wordml/sdtdatahash" xmlns:w16se="http://schemas.microsoft.com/office/word/2015/wordml/symex" xmlns:wpg="http://schemas.microsoft.com/office/word/2010/wordprocessingGroup" xmlns:wpi="http://schemas.microsoft.com/office/word/2010/wordprocessingInk" xmlns:wne="http://schemas.microsoft.com/office/word/2006/wordml" xmlns:wps="http://schemas.microsoft.com/office/word/2010/wordprocessingShape" mc:Ignorable="w14 w15 w16se w16cid w16 w16cex w16sdtdh wp14">
   <w:p>
     <w:pPr>
       <w:pStyle w:val="Piedepgina"/>
@@ -759,7 +1101,7 @@
 </file>
 
 <file path=word/footnotes.xml><?xml version="1.0" encoding="utf-8"?>
-<w:footnotes xmlns:wpc="http://schemas.microsoft.com/office/word/2010/wordprocessingCanvas" xmlns:cx="http://schemas.microsoft.com/office/drawing/2014/chartex" xmlns:cx1="http://schemas.microsoft.com/office/drawing/2015/9/8/chartex" xmlns:cx2="http://schemas.microsoft.com/office/drawing/2015/10/21/chartex" xmlns:cx3="http://schemas.microsoft.com/office/drawing/2016/5/9/chartex" xmlns:cx4="http://schemas.microsoft.com/office/drawing/2016/5/10/chartex" xmlns:cx5="http://schemas.microsoft.com/office/drawing/2016/5/11/chartex" xmlns:cx6="http://schemas.microsoft.com/office/drawing/2016/5/12/chartex" xmlns:cx7="http://schemas.microsoft.com/office/drawing/2016/5/13/chartex" xmlns:cx8="http://schemas.microsoft.com/office/drawing/2016/5/14/chartex" xmlns:mc="http://schemas.openxmlformats.org/markup-compatibility/2006" xmlns:aink="http://schemas.microsoft.com/office/drawing/2016/ink" xmlns:am3d="http://schemas.microsoft.com/office/drawing/2017/model3d" xmlns:o="urn:schemas-microsoft-com:office:office" xmlns:oel="http://schemas.microsoft.com/office/2019/extlst" xmlns:r="http://schemas.openxmlformats.org/officeDocument/2006/relationships" xmlns:m="http://schemas.openxmlformats.org/officeDocument/2006/math" xmlns:v="urn:schemas-microsoft-com:vml" xmlns:wp14="http://schemas.microsoft.com/office/word/2010/wordprocessingDrawing" xmlns:wp="http://schemas.openxmlformats.org/drawingml/2006/wordprocessingDrawing" xmlns:w10="urn:schemas-microsoft-com:office:word" xmlns:w="http://schemas.openxmlformats.org/wordprocessingml/2006/main" xmlns:w14="http://schemas.microsoft.com/office/word/2010/wordml" xmlns:w15="http://schemas.microsoft.com/office/word/2012/wordml" xmlns:w16cex="http://schemas.microsoft.com/office/word/2018/wordml/cex" xmlns:w16cid="http://schemas.microsoft.com/office/word/2016/wordml/cid" xmlns:w16="http://schemas.microsoft.com/office/word/2018/wordml" xmlns:w16sdtdh="http://schemas.microsoft.com/office/word/2020/wordml/sdtdatahash" xmlns:w16se="http://schemas.microsoft.com/office/word/2015/wordml/symex" xmlns:wpg="http://schemas.microsoft.com/office/word/2010/wordprocessingGroup" xmlns:wpi="http://schemas.microsoft.com/office/word/2010/wordprocessingInk" xmlns:wne="http://schemas.microsoft.com/office/word/2006/wordml" xmlns:wps="http://schemas.microsoft.com/office/word/2010/wordprocessingShape" mc:Ignorable="w14 w15 w16se w16cid w16 w16cex w16sdtdh wp14">
+<w:footnotes xmlns:wpc="http://schemas.microsoft.com/office/word/2010/wordprocessingCanvas" xmlns:cx="http://schemas.microsoft.com/office/drawing/2014/chartex" xmlns:cx1="http://schemas.microsoft.com/office/drawing/2015/9/8/chartex" xmlns:cx2="http://schemas.microsoft.com/office/drawing/2015/10/21/chartex" xmlns:cx3="http://schemas.microsoft.com/office/drawing/2016/5/9/chartex" xmlns:cx4="http://schemas.microsoft.com/office/drawing/2016/5/10/chartex" xmlns:cx5="http://schemas.microsoft.com/office/drawing/2016/5/11/chartex" xmlns:cx6="http://schemas.microsoft.com/office/drawing/2016/5/12/chartex" xmlns:cx7="http://schemas.microsoft.com/office/drawing/2016/5/13/chartex" xmlns:cx8="http://schemas.microsoft.com/office/drawing/2016/5/14/chartex" xmlns:mc="http://schemas.openxmlformats.org/markup-compatibility/2006" xmlns:aink="http://schemas.microsoft.com/office/drawing/2016/ink" xmlns:am3d="http://schemas.microsoft.com/office/drawing/2017/model3d" xmlns:o="urn:schemas-microsoft-com:office:office" xmlns:r="http://schemas.openxmlformats.org/officeDocument/2006/relationships" xmlns:m="http://schemas.openxmlformats.org/officeDocument/2006/math" xmlns:v="urn:schemas-microsoft-com:vml" xmlns:wp14="http://schemas.microsoft.com/office/word/2010/wordprocessingDrawing" xmlns:wp="http://schemas.openxmlformats.org/drawingml/2006/wordprocessingDrawing" xmlns:w10="urn:schemas-microsoft-com:office:word" xmlns:w="http://schemas.openxmlformats.org/wordprocessingml/2006/main" xmlns:w14="http://schemas.microsoft.com/office/word/2010/wordml" xmlns:w15="http://schemas.microsoft.com/office/word/2012/wordml" xmlns:w16cex="http://schemas.microsoft.com/office/word/2018/wordml/cex" xmlns:w16cid="http://schemas.microsoft.com/office/word/2016/wordml/cid" xmlns:w16="http://schemas.microsoft.com/office/word/2018/wordml" xmlns:w16sdtdh="http://schemas.microsoft.com/office/word/2020/wordml/sdtdatahash" xmlns:w16se="http://schemas.microsoft.com/office/word/2015/wordml/symex" xmlns:wpg="http://schemas.microsoft.com/office/word/2010/wordprocessingGroup" xmlns:wpi="http://schemas.microsoft.com/office/word/2010/wordprocessingInk" xmlns:wne="http://schemas.microsoft.com/office/word/2006/wordml" xmlns:wps="http://schemas.microsoft.com/office/word/2010/wordprocessingShape" mc:Ignorable="w14 w15 w16se w16cid w16 w16cex w16sdtdh wp14">
   <w:footnote w:type="separator" w:id="-1">
     <w:p>
       <w:pPr>
@@ -784,7 +1126,7 @@
 </file>
 
 <file path=word/header1.xml><?xml version="1.0" encoding="utf-8"?>
-<w:hdr xmlns:wpc="http://schemas.microsoft.com/office/word/2010/wordprocessingCanvas" xmlns:cx="http://schemas.microsoft.com/office/drawing/2014/chartex" xmlns:cx1="http://schemas.microsoft.com/office/drawing/2015/9/8/chartex" xmlns:cx2="http://schemas.microsoft.com/office/drawing/2015/10/21/chartex" xmlns:cx3="http://schemas.microsoft.com/office/drawing/2016/5/9/chartex" xmlns:cx4="http://schemas.microsoft.com/office/drawing/2016/5/10/chartex" xmlns:cx5="http://schemas.microsoft.com/office/drawing/2016/5/11/chartex" xmlns:cx6="http://schemas.microsoft.com/office/drawing/2016/5/12/chartex" xmlns:cx7="http://schemas.microsoft.com/office/drawing/2016/5/13/chartex" xmlns:cx8="http://schemas.microsoft.com/office/drawing/2016/5/14/chartex" xmlns:mc="http://schemas.openxmlformats.org/markup-compatibility/2006" xmlns:aink="http://schemas.microsoft.com/office/drawing/2016/ink" xmlns:am3d="http://schemas.microsoft.com/office/drawing/2017/model3d" xmlns:o="urn:schemas-microsoft-com:office:office" xmlns:oel="http://schemas.microsoft.com/office/2019/extlst" xmlns:r="http://schemas.openxmlformats.org/officeDocument/2006/relationships" xmlns:m="http://schemas.openxmlformats.org/officeDocument/2006/math" xmlns:v="urn:schemas-microsoft-com:vml" xmlns:wp14="http://schemas.microsoft.com/office/word/2010/wordprocessingDrawing" xmlns:wp="http://schemas.openxmlformats.org/drawingml/2006/wordprocessingDrawing" xmlns:w10="urn:schemas-microsoft-com:office:word" xmlns:w="http://schemas.openxmlformats.org/wordprocessingml/2006/main" xmlns:w14="http://schemas.microsoft.com/office/word/2010/wordml" xmlns:w15="http://schemas.microsoft.com/office/word/2012/wordml" xmlns:w16cex="http://schemas.microsoft.com/office/word/2018/wordml/cex" xmlns:w16cid="http://schemas.microsoft.com/office/word/2016/wordml/cid" xmlns:w16="http://schemas.microsoft.com/office/word/2018/wordml" xmlns:w16sdtdh="http://schemas.microsoft.com/office/word/2020/wordml/sdtdatahash" xmlns:w16se="http://schemas.microsoft.com/office/word/2015/wordml/symex" xmlns:wpg="http://schemas.microsoft.com/office/word/2010/wordprocessingGroup" xmlns:wpi="http://schemas.microsoft.com/office/word/2010/wordprocessingInk" xmlns:wne="http://schemas.microsoft.com/office/word/2006/wordml" xmlns:wps="http://schemas.microsoft.com/office/word/2010/wordprocessingShape" mc:Ignorable="w14 w15 w16se w16cid w16 w16cex w16sdtdh wp14">
+<w:hdr xmlns:wpc="http://schemas.microsoft.com/office/word/2010/wordprocessingCanvas" xmlns:cx="http://schemas.microsoft.com/office/drawing/2014/chartex" xmlns:cx1="http://schemas.microsoft.com/office/drawing/2015/9/8/chartex" xmlns:cx2="http://schemas.microsoft.com/office/drawing/2015/10/21/chartex" xmlns:cx3="http://schemas.microsoft.com/office/drawing/2016/5/9/chartex" xmlns:cx4="http://schemas.microsoft.com/office/drawing/2016/5/10/chartex" xmlns:cx5="http://schemas.microsoft.com/office/drawing/2016/5/11/chartex" xmlns:cx6="http://schemas.microsoft.com/office/drawing/2016/5/12/chartex" xmlns:cx7="http://schemas.microsoft.com/office/drawing/2016/5/13/chartex" xmlns:cx8="http://schemas.microsoft.com/office/drawing/2016/5/14/chartex" xmlns:mc="http://schemas.openxmlformats.org/markup-compatibility/2006" xmlns:aink="http://schemas.microsoft.com/office/drawing/2016/ink" xmlns:am3d="http://schemas.microsoft.com/office/drawing/2017/model3d" xmlns:o="urn:schemas-microsoft-com:office:office" xmlns:r="http://schemas.openxmlformats.org/officeDocument/2006/relationships" xmlns:m="http://schemas.openxmlformats.org/officeDocument/2006/math" xmlns:v="urn:schemas-microsoft-com:vml" xmlns:wp14="http://schemas.microsoft.com/office/word/2010/wordprocessingDrawing" xmlns:wp="http://schemas.openxmlformats.org/drawingml/2006/wordprocessingDrawing" xmlns:w10="urn:schemas-microsoft-com:office:word" xmlns:w="http://schemas.openxmlformats.org/wordprocessingml/2006/main" xmlns:w14="http://schemas.microsoft.com/office/word/2010/wordml" xmlns:w15="http://schemas.microsoft.com/office/word/2012/wordml" xmlns:w16cex="http://schemas.microsoft.com/office/word/2018/wordml/cex" xmlns:w16cid="http://schemas.microsoft.com/office/word/2016/wordml/cid" xmlns:w16="http://schemas.microsoft.com/office/word/2018/wordml" xmlns:w16sdtdh="http://schemas.microsoft.com/office/word/2020/wordml/sdtdatahash" xmlns:w16se="http://schemas.microsoft.com/office/word/2015/wordml/symex" xmlns:wpg="http://schemas.microsoft.com/office/word/2010/wordprocessingGroup" xmlns:wpi="http://schemas.microsoft.com/office/word/2010/wordprocessingInk" xmlns:wne="http://schemas.microsoft.com/office/word/2006/wordml" xmlns:wps="http://schemas.microsoft.com/office/word/2010/wordprocessingShape" mc:Ignorable="w14 w15 w16se w16cid w16 w16cex w16sdtdh wp14">
   <w:p>
     <w:pPr>
       <w:pStyle w:val="Encabezado"/>

</xml_diff>